<commit_message>
actualizacion de la docu
diseños de la pagina
</commit_message>
<xml_diff>
--- a/Documentacion/DocumentacionProyectoCorto1.docx
+++ b/Documentacion/DocumentacionProyectoCorto1.docx
@@ -265,7 +265,25 @@
           <w:sz w:val="32"/>
           <w:szCs w:val="32"/>
         </w:rPr>
-        <w:t xml:space="preserve">Daniel </w:t>
+        <w:t>Daniel</w:t>
+      </w:r>
+      <w:r>
+        <w:rPr>
+          <w:b/>
+          <w:bCs/>
+          <w:sz w:val="32"/>
+          <w:szCs w:val="32"/>
+        </w:rPr>
+        <w:t xml:space="preserve"> Martínez Bonilla</w:t>
+      </w:r>
+      <w:r>
+        <w:rPr>
+          <w:b/>
+          <w:bCs/>
+          <w:sz w:val="32"/>
+          <w:szCs w:val="32"/>
+        </w:rPr>
+        <w:t xml:space="preserve"> </w:t>
       </w:r>
       <w:r>
         <w:rPr>
@@ -389,10 +407,81 @@
         <w:t>El software utilizado</w:t>
       </w:r>
       <w:r>
-        <w:t xml:space="preserve"> en la implementación de la visualización y los componentes del grafico son: D3 v4, HTML5, CSS3, jQuery4, Bootstrap4 y Mustache.js.</w:t>
+        <w:t xml:space="preserve"> en la implementación de la visualización y los componentes del grafico </w:t>
+      </w:r>
+      <w:r>
+        <w:t>fueron principalmente</w:t>
+      </w:r>
+      <w:r>
+        <w:t xml:space="preserve"> D3 v4</w:t>
+      </w:r>
+      <w:r>
+        <w:t xml:space="preserve"> (una biblioteca de javascript</w:t>
       </w:r>
       <w:bookmarkStart w:id="0" w:name="_GoBack"/>
       <w:bookmarkEnd w:id="0"/>
+      <w:r>
+        <w:t>)</w:t>
+      </w:r>
+      <w:r>
+        <w:t xml:space="preserve">, HTML5, CSS3, </w:t>
+      </w:r>
+      <w:r>
+        <w:t>y javascript</w:t>
+      </w:r>
+      <w:r>
+        <w:t>.</w:t>
+      </w:r>
+    </w:p>
+    <w:p>
+      <w:r>
+        <w:t xml:space="preserve">Se utilizo </w:t>
+      </w:r>
+      <w:r>
+        <w:t>jQuery4</w:t>
+      </w:r>
+      <w:r>
+        <w:t xml:space="preserve"> (requisito del bootstrap)</w:t>
+      </w:r>
+      <w:r>
+        <w:t xml:space="preserve"> principalmente </w:t>
+      </w:r>
+      <w:r>
+        <w:t>en la manipulación del DOM y para simplificar un poco la utilización de javascript</w:t>
+      </w:r>
+      <w:r>
+        <w:t>.</w:t>
+      </w:r>
+      <w:r>
+        <w:t xml:space="preserve"> Para la implementación del dropdown y el tooltip se utilizó</w:t>
+      </w:r>
+      <w:r>
+        <w:t xml:space="preserve"> Bootstrap4</w:t>
+      </w:r>
+      <w:r>
+        <w:t xml:space="preserve">, además se </w:t>
+      </w:r>
+      <w:r>
+        <w:t>usó</w:t>
+      </w:r>
+      <w:r>
+        <w:t xml:space="preserve"> la biblioteca</w:t>
+      </w:r>
+      <w:r>
+        <w:t xml:space="preserve"> Mustache.js</w:t>
+      </w:r>
+      <w:r>
+        <w:t xml:space="preserve"> </w:t>
+      </w:r>
+      <w:r>
+        <w:t>para hacer</w:t>
+      </w:r>
+      <w:r>
+        <w:t xml:space="preserve"> el template que permite cambiar los datos al seleccionar un cantón</w:t>
+      </w:r>
+      <w:r>
+        <w:t>.</w:t>
+      </w:r>
     </w:p>
     <w:p>
       <w:pPr>
@@ -419,16 +508,92 @@
         <w:ind w:firstLine="720"/>
       </w:pPr>
       <w:r>
-        <w:t>A la hora de escoger el diseño y la posición de los elementos se tuvieron varias ideas. Logramos concluir que debíamos agrupar las opciones en un espacio que no obstruyera ni dificultara la visualización del gráfico. Por supuesto en el centro se colocó el grafo, esto porque es el elemento mas relevante. En la sección inferior se implementó una barra de ajustes que contiene las opciones para el filtro de las estadísticas</w:t>
-      </w:r>
-      <w:r>
-        <w:t xml:space="preserve"> cada cantón</w:t>
-      </w:r>
-      <w:r>
-        <w:t xml:space="preserve"> </w:t>
-      </w:r>
-      <w:r>
-        <w:t>ya sea área, población o densidad. En la barra también se encuentra otros botones para escoger el tipo de grafic</w:t>
+        <w:t xml:space="preserve">A la hora de escoger el diseño y la posición de los elementos se tuvieron varias ideas. </w:t>
+      </w:r>
+      <w:r>
+        <w:t>Estos fueron los bocetos iniciales que tuvimos en mente para el diseño:</w:t>
+      </w:r>
+    </w:p>
+    <w:p>
+      <w:pPr>
+        <w:ind w:firstLine="720"/>
+      </w:pPr>
+      <w:r>
+        <w:rPr>
+          <w:noProof/>
+        </w:rPr>
+        <w:drawing>
+          <wp:inline distT="0" distB="0" distL="0" distR="0" wp14:anchorId="04FB38C0" wp14:editId="1C72FA16">
+            <wp:extent cx="4219575" cy="5029200"/>
+            <wp:effectExtent l="0" t="0" r="9525" b="0"/>
+            <wp:docPr id="3" name="Imagen 3"/>
+            <wp:cNvGraphicFramePr>
+              <a:graphicFrameLocks xmlns:a="http://schemas.openxmlformats.org/drawingml/2006/main" noChangeAspect="1"/>
+            </wp:cNvGraphicFramePr>
+            <a:graphic xmlns:a="http://schemas.openxmlformats.org/drawingml/2006/main">
+              <a:graphicData uri="http://schemas.openxmlformats.org/drawingml/2006/picture">
+                <pic:pic xmlns:pic="http://schemas.openxmlformats.org/drawingml/2006/picture">
+                  <pic:nvPicPr>
+                    <pic:cNvPr id="0" name="Picture 5"/>
+                    <pic:cNvPicPr>
+                      <a:picLocks noChangeAspect="1" noChangeArrowheads="1"/>
+                    </pic:cNvPicPr>
+                  </pic:nvPicPr>
+                  <pic:blipFill>
+                    <a:blip r:embed="rId4">
+                      <a:extLst>
+                        <a:ext uri="{28A0092B-C50C-407E-A947-70E740481C1C}">
+                          <a14:useLocalDpi xmlns:a14="http://schemas.microsoft.com/office/drawing/2010/main" val="0"/>
+                        </a:ext>
+                      </a:extLst>
+                    </a:blip>
+                    <a:srcRect/>
+                    <a:stretch>
+                      <a:fillRect/>
+                    </a:stretch>
+                  </pic:blipFill>
+                  <pic:spPr bwMode="auto">
+                    <a:xfrm>
+                      <a:off x="0" y="0"/>
+                      <a:ext cx="4219575" cy="5029200"/>
+                    </a:xfrm>
+                    <a:prstGeom prst="rect">
+                      <a:avLst/>
+                    </a:prstGeom>
+                    <a:noFill/>
+                    <a:ln>
+                      <a:noFill/>
+                    </a:ln>
+                  </pic:spPr>
+                </pic:pic>
+              </a:graphicData>
+            </a:graphic>
+          </wp:inline>
+        </w:drawing>
+      </w:r>
+    </w:p>
+    <w:p>
+      <w:pPr>
+        <w:ind w:firstLine="720"/>
+      </w:pPr>
+      <w:r>
+        <w:t xml:space="preserve">Logramos concluir que debíamos agrupar las opciones en un espacio que no obstruyera ni dificultara la visualización del gráfico. Por supuesto en el centro se colocó el grafo, esto porque es el elemento </w:t>
+      </w:r>
+      <w:r>
+        <w:t>más</w:t>
+      </w:r>
+      <w:r>
+        <w:t xml:space="preserve"> relevante. En la sección inferior se implementó una barra de ajustes que contiene las </w:t>
+      </w:r>
+      <w:r>
+        <w:lastRenderedPageBreak/>
+        <w:t xml:space="preserve">opciones para </w:t>
+      </w:r>
+      <w:r>
+        <w:t>modificar el tamaño de los elementos</w:t>
+      </w:r>
+      <w:r>
+        <w:t>. En la barra también se encuentra otros botones para escoger el tipo de grafic</w:t>
       </w:r>
       <w:r>
         <w:t>o</w:t>
@@ -439,6 +604,11 @@
       <w:r>
         <w:t>barras, burbujas, rectángulos y glifos además de un tercer botón para agregar efectos 3d o reflejo a las formas.</w:t>
       </w:r>
+    </w:p>
+    <w:p>
+      <w:pPr>
+        <w:ind w:firstLine="720"/>
+      </w:pPr>
     </w:p>
     <w:p>
       <w:r>
@@ -483,7 +653,19 @@
         <w:ind w:firstLine="720"/>
       </w:pPr>
       <w:r>
-        <w:t xml:space="preserve"> Al implementar la pagina lo que se deseaba era poder simplificar lo mayor posible el layout y para tener un mayor enfoque en los datos y menos en la pagina en sí</w:t>
+        <w:t xml:space="preserve"> Al implementar la </w:t>
+      </w:r>
+      <w:r>
+        <w:t>página</w:t>
+      </w:r>
+      <w:r>
+        <w:t xml:space="preserve"> lo que se deseaba era poder simplificar lo mayor posible el layout y para tener un mayor enfoque en los datos y menos en la </w:t>
+      </w:r>
+      <w:r>
+        <w:t>página</w:t>
+      </w:r>
+      <w:r>
+        <w:t xml:space="preserve"> en sí</w:t>
       </w:r>
       <w:r>
         <w:t xml:space="preserve">. Eso puede ser un factor que diferencie nuestra implementación de las demás. </w:t>
@@ -495,7 +677,13 @@
         <w:t xml:space="preserve"> se puede ver a la hora de cambiar el tono o color de algún elemento</w:t>
       </w:r>
       <w:r>
-        <w:t xml:space="preserve"> y vuelve la tarea mas dinámica comparado con otros diseños.</w:t>
+        <w:t xml:space="preserve"> y vuelve la tarea </w:t>
+      </w:r>
+      <w:r>
+        <w:t>más</w:t>
+      </w:r>
+      <w:r>
+        <w:t xml:space="preserve"> dinámica comparado con otros diseños.</w:t>
       </w:r>
     </w:p>
     <w:p>
@@ -641,6 +829,7 @@
     <w:lsdException w:name="HTML Sample" w:semiHidden="1" w:unhideWhenUsed="1"/>
     <w:lsdException w:name="HTML Typewriter" w:semiHidden="1" w:unhideWhenUsed="1"/>
     <w:lsdException w:name="HTML Variable" w:semiHidden="1" w:unhideWhenUsed="1"/>
+    <w:lsdException w:name="Normal Table" w:semiHidden="1" w:unhideWhenUsed="1"/>
     <w:lsdException w:name="annotation subject" w:semiHidden="1" w:unhideWhenUsed="1"/>
     <w:lsdException w:name="No List" w:semiHidden="1" w:unhideWhenUsed="1"/>
     <w:lsdException w:name="Outline List 1" w:semiHidden="1" w:unhideWhenUsed="1"/>
@@ -686,9 +875,11 @@
     <w:lsdException w:name="Table Subtle 1" w:semiHidden="1" w:unhideWhenUsed="1"/>
     <w:lsdException w:name="Table Subtle 2" w:semiHidden="1" w:unhideWhenUsed="1"/>
     <w:lsdException w:name="Table Web 1" w:semiHidden="1" w:unhideWhenUsed="1"/>
+    <w:lsdException w:name="Table Web 2" w:semiHidden="1" w:unhideWhenUsed="1"/>
     <w:lsdException w:name="Table Web 3" w:semiHidden="1" w:unhideWhenUsed="1"/>
     <w:lsdException w:name="Balloon Text" w:semiHidden="1" w:unhideWhenUsed="1"/>
     <w:lsdException w:name="Table Grid" w:uiPriority="39"/>
+    <w:lsdException w:name="Table Theme" w:semiHidden="1" w:unhideWhenUsed="1"/>
     <w:lsdException w:name="Placeholder Text" w:semiHidden="1"/>
     <w:lsdException w:name="No Spacing" w:uiPriority="1" w:qFormat="1"/>
     <w:lsdException w:name="Light Shading" w:uiPriority="60"/>

</xml_diff>